<commit_message>
Adding codebooks for 2016 and 2017
</commit_message>
<xml_diff>
--- a/Final Data and Codebooks/Sheltered/2016_Sheltered_CB.docx
+++ b/Final Data and Codebooks/Sheltered/2016_Sheltered_CB.docx
@@ -2016,14 +2016,84 @@
             <w:r>
               <w:t>Data from LAHSA</w:t>
             </w:r>
-            <w:bookmarkStart w:id="2" w:name="_GoBack"/>
-            <w:bookmarkEnd w:id="2"/>
           </w:p>
         </w:tc>
       </w:tr>
     </w:tbl>
     <w:p/>
     <w:p/>
+    <w:p>
+      <w:r>
+        <w:rPr>
+          <w:highlight w:val="yellow"/>
+        </w:rPr>
+        <w:t>WEIGHTS</w:t>
+      </w:r>
+    </w:p>
+    <w:p/>
+    <w:p>
+      <w:r>
+        <w:t>There are two variables related to weights, “Weights” and “</w:t>
+      </w:r>
+      <w:proofErr w:type="spellStart"/>
+      <w:r>
+        <w:t>Weights_rescale</w:t>
+      </w:r>
+      <w:proofErr w:type="spellEnd"/>
+      <w:r>
+        <w:t>”.</w:t>
+      </w:r>
+      <w:r>
+        <w:t xml:space="preserve"> Because </w:t>
+      </w:r>
+      <w:r>
+        <w:t>the shelter data represents a full count, not a sample</w:t>
+      </w:r>
+      <w:r>
+        <w:t>, t</w:t>
+      </w:r>
+      <w:r>
+        <w:t xml:space="preserve">he “Weights” </w:t>
+      </w:r>
+      <w:r>
+        <w:t xml:space="preserve">are just dummy weights of 1. </w:t>
+      </w:r>
+      <w:r>
+        <w:t>“</w:t>
+      </w:r>
+      <w:proofErr w:type="spellStart"/>
+      <w:r>
+        <w:t>Weights_rescale</w:t>
+      </w:r>
+      <w:proofErr w:type="spellEnd"/>
+      <w:r>
+        <w:t>” is our rescaling of the “Weights” so that the weights for youth (18-24) add up to the</w:t>
+      </w:r>
+      <w:r>
+        <w:t xml:space="preserve"> estimated </w:t>
+      </w:r>
+      <w:r>
+        <w:t>sheltered youth total and the weights for others add up to the remaining total. Thus, overall the sum of “</w:t>
+      </w:r>
+      <w:proofErr w:type="spellStart"/>
+      <w:r>
+        <w:t>Weights_rescale</w:t>
+      </w:r>
+      <w:proofErr w:type="spellEnd"/>
+      <w:r>
+        <w:t>” equals the estimate</w:t>
+      </w:r>
+      <w:r>
+        <w:t xml:space="preserve">d </w:t>
+      </w:r>
+      <w:r>
+        <w:t xml:space="preserve">sheltered population. This is necessary since the data from sheltered people is gathered over a longer period than just a night and so would not otherwise equal the total. This facilitates data visualization and other tasks. </w:t>
+      </w:r>
+    </w:p>
+    <w:p>
+      <w:bookmarkStart w:id="2" w:name="_GoBack"/>
+      <w:bookmarkEnd w:id="2"/>
+    </w:p>
     <w:sectPr>
       <w:pgSz w:w="12240" w:h="15840"/>
       <w:pgMar w:top="1440" w:right="1440" w:bottom="1440" w:left="1440" w:header="720" w:footer="720" w:gutter="0"/>

</xml_diff>